<commit_message>
#5 Adding annex no in document
</commit_message>
<xml_diff>
--- a/mergefield_docs_templates/aneks.docx
+++ b/mergefield_docs_templates/aneks.docx
@@ -90,7 +90,15 @@
           <w:bCs/>
           <w:lang w:val="en-US"/>
         </w:rPr>
-        <w:t xml:space="preserve">ANEKS DO UMOWY Nr </w:t>
+        <w:t>ANEKS</w:t>
+      </w:r>
+      <w:r>
+        <w:rPr>
+          <w:b/>
+          <w:bCs/>
+          <w:lang w:val="en-US"/>
+        </w:rPr>
+        <w:t xml:space="preserve"> </w:t>
       </w:r>
       <w:r>
         <w:rPr>
@@ -106,6 +114,55 @@
           <w:bCs/>
           <w:lang w:val="en-US"/>
         </w:rPr>
+        <w:instrText xml:space="preserve"> MERGEFIELD  annex_no  \* MERGEFORMAT </w:instrText>
+      </w:r>
+      <w:r>
+        <w:rPr>
+          <w:b/>
+          <w:bCs/>
+          <w:lang w:val="en-US"/>
+        </w:rPr>
+        <w:fldChar w:fldCharType="separate"/>
+      </w:r>
+      <w:r>
+        <w:rPr>
+          <w:b/>
+          <w:bCs/>
+          <w:noProof/>
+          <w:lang w:val="en-US"/>
+        </w:rPr>
+        <w:t>«annex_no»</w:t>
+      </w:r>
+      <w:r>
+        <w:rPr>
+          <w:b/>
+          <w:bCs/>
+          <w:lang w:val="en-US"/>
+        </w:rPr>
+        <w:fldChar w:fldCharType="end"/>
+      </w:r>
+      <w:r>
+        <w:rPr>
+          <w:b/>
+          <w:bCs/>
+          <w:lang w:val="en-US"/>
+        </w:rPr>
+        <w:t xml:space="preserve"> DO UMOWY Nr </w:t>
+      </w:r>
+      <w:r>
+        <w:rPr>
+          <w:b/>
+          <w:bCs/>
+          <w:lang w:val="en-US"/>
+        </w:rPr>
+        <w:fldChar w:fldCharType="begin"/>
+      </w:r>
+      <w:r>
+        <w:rPr>
+          <w:b/>
+          <w:bCs/>
+          <w:lang w:val="en-US"/>
+        </w:rPr>
         <w:instrText xml:space="preserve"> MERGEFIELD contract_no </w:instrText>
       </w:r>
       <w:r>
@@ -433,21 +490,11 @@
         </w:rPr>
         <w:t xml:space="preserve">reprezentowaną przez </w:t>
       </w:r>
-      <w:r>
-        <w:fldChar w:fldCharType="begin"/>
-      </w:r>
-      <w:r>
-        <w:instrText xml:space="preserve"> MERGEFIELD responsible_person </w:instrText>
-      </w:r>
-      <w:r>
-        <w:fldChar w:fldCharType="separate"/>
-      </w:r>
-      <w:r>
-        <w:t>«responsible_person»</w:t>
-      </w:r>
-      <w:r>
-        <w:fldChar w:fldCharType="end"/>
-      </w:r>
+      <w:fldSimple w:instr=" MERGEFIELD responsible_person ">
+        <w:r>
+          <w:t>«responsible_person»</w:t>
+        </w:r>
+      </w:fldSimple>
     </w:p>
     <w:p>
       <w:pPr>
@@ -614,8 +661,6 @@
         </w:rPr>
         <w:t>Ryszarda Koszuckiego</w:t>
       </w:r>
-      <w:bookmarkStart w:id="0" w:name="_GoBack"/>
-      <w:bookmarkEnd w:id="0"/>
       <w:r>
         <w:rPr>
           <w:rFonts w:eastAsia="Arial"/>
@@ -682,67 +727,99 @@
       <w:r>
         <w:t xml:space="preserve">owoce i warzywa  - </w:t>
       </w:r>
-      <w:fldSimple w:instr=" MERGEFIELD  fruitveg_products ">
+      <w:r>
+        <w:fldChar w:fldCharType="begin"/>
+      </w:r>
+      <w:r>
+        <w:instrText xml:space="preserve"> MERGEFIELD  fruitveg_products </w:instrText>
+      </w:r>
+      <w:r>
+        <w:fldChar w:fldCharType="separate"/>
+      </w:r>
+      <w:r>
+        <w:rPr>
+          <w:noProof/>
+        </w:rPr>
+        <w:t>«fruitveg_products»</w:t>
+      </w:r>
+      <w:r>
+        <w:rPr>
+          <w:noProof/>
+        </w:rPr>
+        <w:fldChar w:fldCharType="end"/>
+      </w:r>
+    </w:p>
+    <w:p>
+      <w:pPr>
+        <w:pStyle w:val="Standard"/>
+        <w:numPr>
+          <w:ilvl w:val="0"/>
+          <w:numId w:val="1"/>
+        </w:numPr>
+      </w:pPr>
+      <w:r>
+        <w:t xml:space="preserve">mleko i przetwory mleczne - </w:t>
+      </w:r>
+      <w:r>
+        <w:fldChar w:fldCharType="begin"/>
+      </w:r>
+      <w:r>
+        <w:instrText xml:space="preserve"> MERGEFIELD  dairy_products </w:instrText>
+      </w:r>
+      <w:r>
+        <w:fldChar w:fldCharType="separate"/>
+      </w:r>
+      <w:r>
+        <w:rPr>
+          <w:noProof/>
+        </w:rPr>
+        <w:t>«dairy_products»</w:t>
+      </w:r>
+      <w:r>
+        <w:rPr>
+          <w:noProof/>
+        </w:rPr>
+        <w:fldChar w:fldCharType="end"/>
+      </w:r>
+    </w:p>
+    <w:p>
+      <w:pPr>
+        <w:pStyle w:val="Standard"/>
+      </w:pPr>
+    </w:p>
+    <w:p>
+      <w:pPr>
+        <w:pStyle w:val="Standard"/>
+      </w:pPr>
+    </w:p>
+    <w:p>
+      <w:pPr>
+        <w:pStyle w:val="Standard"/>
+      </w:pPr>
+      <w:r>
+        <w:t xml:space="preserve">Zmiany zawarte w aneksie wchodzą w życie od tygodnia następującego po tygodniu, w którym został zawarty, tj. z dniem </w:t>
+      </w:r>
+      <w:fldSimple w:instr=" MERGEFIELD validity_date ">
+        <w:r>
+          <w:t>«validity_date»</w:t>
+        </w:r>
+      </w:fldSimple>
+      <w:r>
+        <w:t xml:space="preserve"> r.</w:t>
+      </w:r>
+      <w:r>
+        <w:t xml:space="preserve"> i obowiązuje do dnia </w:t>
+      </w:r>
+      <w:fldSimple w:instr=" MERGEFIELD  validity_date_end  \* MERGEFORMAT ">
         <w:r>
           <w:rPr>
             <w:noProof/>
           </w:rPr>
-          <w:t>«fruitveg_products»</w:t>
+          <w:t>«validity_date_end»</w:t>
         </w:r>
       </w:fldSimple>
-    </w:p>
-    <w:p>
-      <w:pPr>
-        <w:pStyle w:val="Standard"/>
-        <w:numPr>
-          <w:ilvl w:val="0"/>
-          <w:numId w:val="1"/>
-        </w:numPr>
-      </w:pPr>
-      <w:r>
-        <w:t xml:space="preserve">mleko i przetwory mleczne - </w:t>
-      </w:r>
-      <w:fldSimple w:instr=" MERGEFIELD  dairy_products ">
-        <w:r>
-          <w:rPr>
-            <w:noProof/>
-          </w:rPr>
-          <w:t>«dairy_products»</w:t>
-        </w:r>
-      </w:fldSimple>
-    </w:p>
-    <w:p>
-      <w:pPr>
-        <w:pStyle w:val="Standard"/>
-      </w:pPr>
-    </w:p>
-    <w:p>
-      <w:pPr>
-        <w:pStyle w:val="Standard"/>
-      </w:pPr>
-    </w:p>
-    <w:p>
-      <w:pPr>
-        <w:pStyle w:val="Standard"/>
-      </w:pPr>
-      <w:r>
-        <w:t xml:space="preserve">Zmiany zawarte w aneksie wchodzą w życie od tygodnia następującego po tygodniu, w którym został zawarty, tj. z dniem </w:t>
-      </w:r>
-      <w:r>
-        <w:fldChar w:fldCharType="begin"/>
-      </w:r>
-      <w:r>
-        <w:instrText xml:space="preserve"> MERGEFIELD validity_date </w:instrText>
-      </w:r>
-      <w:r>
-        <w:fldChar w:fldCharType="separate"/>
-      </w:r>
-      <w:r>
-        <w:t>«validity_date»</w:t>
-      </w:r>
-      <w:r>
-        <w:fldChar w:fldCharType="end"/>
-      </w:r>
+      <w:bookmarkStart w:id="0" w:name="_GoBack"/>
+      <w:bookmarkEnd w:id="0"/>
       <w:r>
         <w:t xml:space="preserve"> r.</w:t>
       </w:r>

</xml_diff>

<commit_message>
Setup proper annex document name and update annex template. Issue #29
</commit_message>
<xml_diff>
--- a/mergefield_docs_templates/aneks.docx
+++ b/mergefield_docs_templates/aneks.docx
@@ -808,7 +808,7 @@
         <w:t xml:space="preserve"> r.</w:t>
       </w:r>
       <w:r>
-        <w:t xml:space="preserve"> i obowiązuje do dnia </w:t>
+        <w:t xml:space="preserve"> </w:t>
       </w:r>
       <w:fldSimple w:instr=" MERGEFIELD  validity_date_end  \* MERGEFORMAT ">
         <w:r>
@@ -820,9 +820,6 @@
       </w:fldSimple>
       <w:bookmarkStart w:id="0" w:name="_GoBack"/>
       <w:bookmarkEnd w:id="0"/>
-      <w:r>
-        <w:t xml:space="preserve"> r.</w:t>
-      </w:r>
     </w:p>
     <w:p>
       <w:pPr>
@@ -1989,4 +1986,16 @@
     </a:ext>
   </a:extLst>
 </a:theme>
+</file>
+
+<file path=customXml/item1.xml><?xml version="1.0" encoding="utf-8"?>
+<b:Sources xmlns:b="http://schemas.openxmlformats.org/officeDocument/2006/bibliography" xmlns="http://schemas.openxmlformats.org/officeDocument/2006/bibliography" SelectedStyle="\APASixthEditionOfficeOnline.xsl" StyleName="APA" Version="6"/>
+</file>
+
+<file path=customXml/itemProps1.xml><?xml version="1.0" encoding="utf-8"?>
+<ds:datastoreItem xmlns:ds="http://schemas.openxmlformats.org/officeDocument/2006/customXml" ds:itemID="{CF16D00F-CFC6-454A-A4E5-342DAC63AE9A}">
+  <ds:schemaRefs>
+    <ds:schemaRef ds:uri="http://schemas.openxmlformats.org/officeDocument/2006/bibliography"/>
+  </ds:schemaRefs>
+</ds:datastoreItem>
 </file>
</xml_diff>